<commit_message>
finished paragraphs for typographic posters
</commit_message>
<xml_diff>
--- a/Typographic descriptive paragraphs.docx
+++ b/Typographic descriptive paragraphs.docx
@@ -235,7 +235,15 @@
       </w:r>
       <w:r>
         <w:lastRenderedPageBreak/>
-        <w:t xml:space="preserve">been split and flow like a mountain side to reflect on the idea of transitional designs being similar to layers of rock. The text is in a visible hierarchy when reading so it is easy to see the intended order of reading and key information has been made to be bold. </w:t>
+        <w:t xml:space="preserve">been split and flow like a mountain side to reflect on the idea of transitional designs being </w:t>
+      </w:r>
+      <w:proofErr w:type="gramStart"/>
+      <w:r>
+        <w:t>similar to</w:t>
+      </w:r>
+      <w:proofErr w:type="gramEnd"/>
+      <w:r>
+        <w:t xml:space="preserve"> layers of rock. The text is in a visible hierarchy when reading so it is easy to see the intended order of reading and key information has been made to be bold. </w:t>
       </w:r>
     </w:p>
     <w:p/>
@@ -263,6 +271,64 @@
     <w:p>
       <w:r>
         <w:t xml:space="preserve">“The modular system is dependent on standardized non-objective elements or units that act as a ground to hold and contain text. Compositions are created by the organization and placement of the modular units”. </w:t>
+      </w:r>
+      <w:r>
+        <w:t xml:space="preserve">My modular design </w:t>
+      </w:r>
+      <w:r>
+        <w:t>involves black, blue and white as the colour scheme. The design runs centrally down the page using hollowed squares and filled circles, this provides a patter/repetition.</w:t>
+      </w:r>
+    </w:p>
+    <w:p>
+      <w:pPr>
+        <w:tabs>
+          <w:tab w:val="left" w:pos="3408"/>
+        </w:tabs>
+      </w:pPr>
+    </w:p>
+    <w:p>
+      <w:pPr>
+        <w:tabs>
+          <w:tab w:val="left" w:pos="3408"/>
+        </w:tabs>
+        <w:rPr>
+          <w:b/>
+          <w:bCs/>
+          <w:sz w:val="24"/>
+          <w:szCs w:val="24"/>
+          <w:u w:val="single"/>
+        </w:rPr>
+      </w:pPr>
+      <w:r>
+        <w:rPr>
+          <w:b/>
+          <w:bCs/>
+          <w:sz w:val="24"/>
+          <w:szCs w:val="24"/>
+          <w:u w:val="single"/>
+        </w:rPr>
+        <w:t>Random Design:</w:t>
+      </w:r>
+    </w:p>
+    <w:p>
+      <w:pPr>
+        <w:tabs>
+          <w:tab w:val="left" w:pos="3408"/>
+        </w:tabs>
+      </w:pPr>
+      <w:r>
+        <w:t xml:space="preserve">Random design has no arrangement but </w:t>
+      </w:r>
+      <w:proofErr w:type="gramStart"/>
+      <w:r>
+        <w:t>still remains</w:t>
+      </w:r>
+      <w:proofErr w:type="gramEnd"/>
+      <w:r>
+        <w:t xml:space="preserve"> visible for the user to interpret the required information. My random design has scattered information that has a mix of colour, fonts, alignments and angles. The text is made to stand out more with the shapes </w:t>
+      </w:r>
+      <w:r>
+        <w:t xml:space="preserve">free flowing along the page. Some of the shapes have drop shadows, been distorted or they are not filled in. </w:t>
       </w:r>
     </w:p>
     <w:p/>

</xml_diff>